<commit_message>
Add integration test and creater container sql server.
</commit_message>
<xml_diff>
--- a/2_Documentation/1_DocumentOverview/Documentacao.docx
+++ b/2_Documentation/1_DocumentOverview/Documentacao.docx
@@ -729,7 +729,13 @@
         <w:t>Na Figura 3</w:t>
       </w:r>
       <w:r>
-        <w:t>, foi realizado teste de unidade em conjuto com o teste de mutação, dando prioridade a componentes de maior importância.</w:t>
+        <w:t xml:space="preserve">, foi realizado teste de unidade em conjuto com o teste de mutação, dando prioridade a </w:t>
+      </w:r>
+      <w:r>
+        <w:t>unidades</w:t>
+      </w:r>
+      <w:r>
+        <w:t xml:space="preserve"> de maior importância.</w:t>
       </w:r>
       <w:r>
         <w:t xml:space="preserve"> É possível ver na imagem, mais de 80 mutantes foram mortos.</w:t>
@@ -911,13 +917,371 @@
       <w:pPr>
         <w:pStyle w:val="Legenda"/>
         <w:jc w:val="center"/>
+      </w:pPr>
+      <w:r>
+        <w:t>Figura 4: Documentação gerada pelo Postman.</w:t>
+      </w:r>
+    </w:p>
+    <w:p>
+      <w:r>
+        <w:lastRenderedPageBreak/>
+        <w:t>Além do mais, foi realizado teste de integração para detecção de erros e integralidade entre componentes. Para execução dos testes, foi criado um arquivo appsettings com foco em teste, conforme a imagem a seguir.</w:t>
+      </w:r>
+    </w:p>
+    <w:p/>
+    <w:p>
+      <w:pPr>
+        <w:keepNext/>
+        <w:jc w:val="center"/>
+      </w:pPr>
+      <w:r>
+        <w:rPr>
+          <w:noProof/>
+        </w:rPr>
+        <w:drawing>
+          <wp:inline distT="0" distB="0" distL="0" distR="0" wp14:anchorId="5B89B212" wp14:editId="5761791A">
+            <wp:extent cx="3368211" cy="3200400"/>
+            <wp:effectExtent l="0" t="0" r="3810" b="0"/>
+            <wp:docPr id="6" name="Imagem 6" descr="Texto&#10;&#10;Descrição gerada automaticamente"/>
+            <wp:cNvGraphicFramePr>
+              <a:graphicFrameLocks xmlns:a="http://schemas.openxmlformats.org/drawingml/2006/main" noChangeAspect="1"/>
+            </wp:cNvGraphicFramePr>
+            <a:graphic xmlns:a="http://schemas.openxmlformats.org/drawingml/2006/main">
+              <a:graphicData uri="http://schemas.openxmlformats.org/drawingml/2006/picture">
+                <pic:pic xmlns:pic="http://schemas.openxmlformats.org/drawingml/2006/picture">
+                  <pic:nvPicPr>
+                    <pic:cNvPr id="6" name="Imagem 6" descr="Texto&#10;&#10;Descrição gerada automaticamente"/>
+                    <pic:cNvPicPr/>
+                  </pic:nvPicPr>
+                  <pic:blipFill>
+                    <a:blip r:embed="rId16"/>
+                    <a:stretch>
+                      <a:fillRect/>
+                    </a:stretch>
+                  </pic:blipFill>
+                  <pic:spPr>
+                    <a:xfrm>
+                      <a:off x="0" y="0"/>
+                      <a:ext cx="3371741" cy="3203754"/>
+                    </a:xfrm>
+                    <a:prstGeom prst="rect">
+                      <a:avLst/>
+                    </a:prstGeom>
+                  </pic:spPr>
+                </pic:pic>
+              </a:graphicData>
+            </a:graphic>
+          </wp:inline>
+        </w:drawing>
+      </w:r>
+    </w:p>
+    <w:p>
+      <w:pPr>
+        <w:pStyle w:val="Legenda"/>
+        <w:jc w:val="center"/>
+      </w:pPr>
+      <w:r>
+        <w:t>Figura 5: Configurações para Multiplos appsettings.</w:t>
+      </w:r>
+    </w:p>
+    <w:p/>
+    <w:p>
+      <w:r>
+        <w:t>Para realização do teste de integração, é necessário baixar uma imagem do Sql Server e levantar o container.</w:t>
+      </w:r>
+    </w:p>
+    <w:p>
+      <w:pPr>
+        <w:pStyle w:val="PargrafodaLista"/>
+        <w:numPr>
+          <w:ilvl w:val="0"/>
+          <w:numId w:val="33"/>
+        </w:numPr>
+      </w:pPr>
+      <w:r>
+        <w:t xml:space="preserve">Baixar </w:t>
+      </w:r>
+      <w:r>
+        <w:t>e criar o container.</w:t>
+      </w:r>
+    </w:p>
+    <w:p>
+      <w:pPr>
+        <w:pStyle w:val="PargrafodaLista"/>
+        <w:rPr>
+          <w:lang w:val="en-US"/>
+        </w:rPr>
+      </w:pPr>
+      <w:r>
+        <w:rPr>
+          <w:lang w:val="en-US"/>
+        </w:rPr>
+        <w:t xml:space="preserve">docker run -e "ACCEPT_EULA=Y" -e "SA_PASSWORD=04319283Numsei#2022" -p 1433:1433 --name </w:t>
+      </w:r>
+      <w:proofErr w:type="spellStart"/>
+      <w:r>
+        <w:rPr>
+          <w:lang w:val="en-US"/>
+        </w:rPr>
+        <w:t>sqlserverdb</w:t>
+      </w:r>
+      <w:proofErr w:type="spellEnd"/>
+      <w:r>
+        <w:rPr>
+          <w:lang w:val="en-US"/>
+        </w:rPr>
+        <w:t xml:space="preserve"> -d mcr.microsoft.com/</w:t>
+      </w:r>
+      <w:proofErr w:type="spellStart"/>
+      <w:r>
+        <w:rPr>
+          <w:lang w:val="en-US"/>
+        </w:rPr>
+        <w:t>mssql</w:t>
+      </w:r>
+      <w:proofErr w:type="spellEnd"/>
+      <w:r>
+        <w:rPr>
+          <w:lang w:val="en-US"/>
+        </w:rPr>
+        <w:t>/server:2019-latest</w:t>
+      </w:r>
+    </w:p>
+    <w:p>
+      <w:pPr>
+        <w:pStyle w:val="PargrafodaLista"/>
+        <w:rPr>
+          <w:lang w:val="en-US"/>
+        </w:rPr>
+      </w:pPr>
+    </w:p>
+    <w:p>
+      <w:pPr>
+        <w:pStyle w:val="PargrafodaLista"/>
+        <w:numPr>
+          <w:ilvl w:val="0"/>
+          <w:numId w:val="33"/>
+        </w:numPr>
+        <w:rPr>
+          <w:lang w:val="en-US"/>
+        </w:rPr>
+      </w:pPr>
+      <w:proofErr w:type="spellStart"/>
+      <w:r>
+        <w:rPr>
+          <w:lang w:val="en-US"/>
+        </w:rPr>
+        <w:t>Configurar</w:t>
+      </w:r>
+      <w:proofErr w:type="spellEnd"/>
+      <w:r>
+        <w:rPr>
+          <w:lang w:val="en-US"/>
+        </w:rPr>
+        <w:t xml:space="preserve"> o </w:t>
+      </w:r>
+      <w:proofErr w:type="spellStart"/>
+      <w:proofErr w:type="gramStart"/>
+      <w:r>
+        <w:rPr>
+          <w:lang w:val="en-US"/>
+        </w:rPr>
+        <w:t>appsettings.Testing.json</w:t>
+      </w:r>
+      <w:proofErr w:type="spellEnd"/>
+      <w:proofErr w:type="gramEnd"/>
+    </w:p>
+    <w:p>
+      <w:pPr>
+        <w:pStyle w:val="PargrafodaLista"/>
+        <w:rPr>
+          <w:lang w:val="en-US"/>
+        </w:rPr>
+      </w:pPr>
+      <w:r>
+        <w:rPr>
+          <w:lang w:val="en-US"/>
+        </w:rPr>
+        <w:t>"</w:t>
+      </w:r>
+      <w:proofErr w:type="spellStart"/>
+      <w:r>
+        <w:rPr>
+          <w:lang w:val="en-US"/>
+        </w:rPr>
+        <w:t>SqlConnection</w:t>
+      </w:r>
+      <w:proofErr w:type="spellEnd"/>
+      <w:r>
+        <w:rPr>
+          <w:lang w:val="en-US"/>
+        </w:rPr>
+        <w:t>": "Server=localhost,</w:t>
+      </w:r>
+      <w:proofErr w:type="gramStart"/>
+      <w:r>
+        <w:rPr>
+          <w:lang w:val="en-US"/>
+        </w:rPr>
+        <w:t>1433;Database</w:t>
+      </w:r>
+      <w:proofErr w:type="gramEnd"/>
+      <w:r>
+        <w:rPr>
+          <w:lang w:val="en-US"/>
+        </w:rPr>
+        <w:t>=</w:t>
+      </w:r>
+      <w:proofErr w:type="spellStart"/>
+      <w:r>
+        <w:rPr>
+          <w:lang w:val="en-US"/>
+        </w:rPr>
+        <w:t>ProductsDb;User</w:t>
+      </w:r>
+      <w:proofErr w:type="spellEnd"/>
+      <w:r>
+        <w:rPr>
+          <w:lang w:val="en-US"/>
+        </w:rPr>
+        <w:t xml:space="preserve"> Id=</w:t>
+      </w:r>
+      <w:proofErr w:type="spellStart"/>
+      <w:r>
+        <w:rPr>
+          <w:lang w:val="en-US"/>
+        </w:rPr>
+        <w:t>sa;Password</w:t>
+      </w:r>
+      <w:proofErr w:type="spellEnd"/>
+      <w:r>
+        <w:rPr>
+          <w:lang w:val="en-US"/>
+        </w:rPr>
+        <w:t>=04319283Numsei#2022"</w:t>
+      </w:r>
+    </w:p>
+    <w:p>
+      <w:pPr>
+        <w:pStyle w:val="PargrafodaLista"/>
+        <w:rPr>
+          <w:lang w:val="en-US"/>
+        </w:rPr>
+      </w:pPr>
+    </w:p>
+    <w:p>
+      <w:pPr>
+        <w:pStyle w:val="PargrafodaLista"/>
+        <w:numPr>
+          <w:ilvl w:val="0"/>
+          <w:numId w:val="33"/>
+        </w:numPr>
         <w:rPr>
           <w:lang w:val="pt-BR"/>
         </w:rPr>
       </w:pPr>
       <w:r>
-        <w:t>Figura 4: Documentação gerada pelo Postman.</w:t>
+        <w:rPr>
+          <w:lang w:val="pt-BR"/>
+        </w:rPr>
+        <w:t>Criar o banco e t</w:t>
       </w:r>
+      <w:r>
+        <w:rPr>
+          <w:lang w:val="pt-BR"/>
+        </w:rPr>
+        <w:t xml:space="preserve">abelas para o Sql Server, disponível na pasta </w:t>
+      </w:r>
+      <w:r>
+        <w:rPr>
+          <w:b/>
+          <w:bCs/>
+          <w:lang w:val="pt-BR"/>
+        </w:rPr>
+        <w:t>3_Scripts/1_SqlServerScript</w:t>
+      </w:r>
+    </w:p>
+    <w:p>
+      <w:pPr>
+        <w:keepNext/>
+      </w:pPr>
+      <w:r>
+        <w:rPr>
+          <w:noProof/>
+          <w:lang w:val="pt-BR"/>
+        </w:rPr>
+        <w:lastRenderedPageBreak/>
+        <w:drawing>
+          <wp:inline distT="0" distB="0" distL="0" distR="0" wp14:anchorId="78DE5B64" wp14:editId="337AEC18">
+            <wp:extent cx="6329155" cy="2053039"/>
+            <wp:effectExtent l="0" t="0" r="0" b="4445"/>
+            <wp:docPr id="7" name="Imagem 7"/>
+            <wp:cNvGraphicFramePr>
+              <a:graphicFrameLocks xmlns:a="http://schemas.openxmlformats.org/drawingml/2006/main" noChangeAspect="1"/>
+            </wp:cNvGraphicFramePr>
+            <a:graphic xmlns:a="http://schemas.openxmlformats.org/drawingml/2006/main">
+              <a:graphicData uri="http://schemas.openxmlformats.org/drawingml/2006/picture">
+                <pic:pic xmlns:pic="http://schemas.openxmlformats.org/drawingml/2006/picture">
+                  <pic:nvPicPr>
+                    <pic:cNvPr id="0" name="Picture 3"/>
+                    <pic:cNvPicPr>
+                      <a:picLocks noChangeAspect="1" noChangeArrowheads="1"/>
+                    </pic:cNvPicPr>
+                  </pic:nvPicPr>
+                  <pic:blipFill rotWithShape="1">
+                    <a:blip r:embed="rId17">
+                      <a:extLst>
+                        <a:ext uri="{28A0092B-C50C-407E-A947-70E740481C1C}">
+                          <a14:useLocalDpi xmlns:a14="http://schemas.microsoft.com/office/drawing/2010/main" val="0"/>
+                        </a:ext>
+                      </a:extLst>
+                    </a:blip>
+                    <a:srcRect l="6260" t="16436" r="5496" b="14123"/>
+                    <a:stretch/>
+                  </pic:blipFill>
+                  <pic:spPr bwMode="auto">
+                    <a:xfrm>
+                      <a:off x="0" y="0"/>
+                      <a:ext cx="6380739" cy="2069772"/>
+                    </a:xfrm>
+                    <a:prstGeom prst="rect">
+                      <a:avLst/>
+                    </a:prstGeom>
+                    <a:noFill/>
+                    <a:ln>
+                      <a:noFill/>
+                    </a:ln>
+                    <a:extLst>
+                      <a:ext uri="{53640926-AAD7-44D8-BBD7-CCE9431645EC}">
+                        <a14:shadowObscured xmlns:a14="http://schemas.microsoft.com/office/drawing/2010/main"/>
+                      </a:ext>
+                    </a:extLst>
+                  </pic:spPr>
+                </pic:pic>
+              </a:graphicData>
+            </a:graphic>
+          </wp:inline>
+        </w:drawing>
+      </w:r>
+    </w:p>
+    <w:p>
+      <w:pPr>
+        <w:pStyle w:val="Legenda"/>
+        <w:jc w:val="center"/>
+        <w:rPr>
+          <w:lang w:val="pt-BR"/>
+        </w:rPr>
+      </w:pPr>
+      <w:r>
+        <w:t>Figura 6: Persistindo dados no container por uma aplicação em execução local.</w:t>
+      </w:r>
+    </w:p>
+    <w:p>
+      <w:pPr>
+        <w:rPr>
+          <w:lang w:val="pt-BR"/>
+        </w:rPr>
+      </w:pPr>
     </w:p>
     <w:p>
       <w:pPr>
@@ -930,7 +1294,6 @@
         <w:rPr>
           <w:lang w:val="pt-BR" w:bidi="pt-BR"/>
         </w:rPr>
-        <w:lastRenderedPageBreak/>
         <w:t>Banco de Dados</w:t>
       </w:r>
     </w:p>
@@ -2446,7 +2809,6 @@
         <w:jc w:val="center"/>
       </w:pPr>
       <w:r>
-        <w:lastRenderedPageBreak/>
         <w:t xml:space="preserve">Tabela </w:t>
       </w:r>
       <w:fldSimple w:instr=" SEQ Tabela \* ARABIC ">
@@ -5112,6 +5474,7 @@
         </w:rPr>
       </w:pPr>
       <w:r>
+        <w:lastRenderedPageBreak/>
         <w:t xml:space="preserve">Em </w:t>
       </w:r>
       <w:r>
@@ -5177,10 +5540,10 @@
             <v:path o:extrusionok="f" gradientshapeok="t" o:connecttype="rect"/>
             <o:lock v:ext="edit" aspectratio="t"/>
           </v:shapetype>
-          <v:shape id="_x0000_i1030" type="#_x0000_t75" style="width:441.75pt;height:328.5pt" o:ole="">
-            <v:imagedata r:id="rId16" o:title=""/>
+          <v:shape id="_x0000_i1025" type="#_x0000_t75" style="width:442.2pt;height:328.75pt" o:ole="">
+            <v:imagedata r:id="rId18" o:title=""/>
           </v:shape>
-          <o:OLEObject Type="Embed" ProgID="Word.Document.12" ShapeID="_x0000_i1030" DrawAspect="Content" ObjectID="_1718668752" r:id="rId17">
+          <o:OLEObject Type="Embed" ProgID="Word.Document.12" ShapeID="_x0000_i1025" DrawAspect="Content" ObjectID="_1722241422" r:id="rId19">
             <o:FieldCodes>\s</o:FieldCodes>
           </o:OLEObject>
         </w:object>
@@ -5198,10 +5561,10 @@
           <w:iCs w:val="0"/>
         </w:rPr>
         <w:object w:dxaOrig="8504" w:dyaOrig="7910" w14:anchorId="13FDF95E">
-          <v:shape id="_x0000_i1042" type="#_x0000_t75" style="width:425.25pt;height:395.25pt" o:ole="">
-            <v:imagedata r:id="rId18" o:title=""/>
+          <v:shape id="_x0000_i1026" type="#_x0000_t75" style="width:425.2pt;height:395.3pt" o:ole="">
+            <v:imagedata r:id="rId20" o:title=""/>
           </v:shape>
-          <o:OLEObject Type="Embed" ProgID="Word.Document.12" ShapeID="_x0000_i1042" DrawAspect="Content" ObjectID="_1718668753" r:id="rId19">
+          <o:OLEObject Type="Embed" ProgID="Word.Document.12" ShapeID="_x0000_i1026" DrawAspect="Content" ObjectID="_1722241423" r:id="rId21">
             <o:FieldCodes>\s</o:FieldCodes>
           </o:OLEObject>
         </w:object>
@@ -5213,29 +5576,17 @@
         <w:jc w:val="center"/>
       </w:pPr>
       <w:r>
+        <w:lastRenderedPageBreak/>
         <w:t xml:space="preserve">Script </w:t>
       </w:r>
-      <w:r>
-        <w:fldChar w:fldCharType="begin"/>
-      </w:r>
-      <w:r>
-        <w:instrText xml:space="preserve"> SEQ Script \* ARABIC </w:instrText>
-      </w:r>
-      <w:r>
-        <w:fldChar w:fldCharType="separate"/>
-      </w:r>
-      <w:r>
-        <w:rPr>
-          <w:noProof/>
-        </w:rPr>
-        <w:t>1</w:t>
-      </w:r>
-      <w:r>
-        <w:rPr>
-          <w:noProof/>
-        </w:rPr>
-        <w:fldChar w:fldCharType="end"/>
-      </w:r>
+      <w:fldSimple w:instr=" SEQ Script \* ARABIC ">
+        <w:r>
+          <w:rPr>
+            <w:noProof/>
+          </w:rPr>
+          <w:t>1</w:t>
+        </w:r>
+      </w:fldSimple>
       <w:r>
         <w:t>: Script utilizado para persistir dados da Api.RegisterCustomer.</w:t>
       </w:r>
@@ -6027,6 +6378,92 @@
     </w:lvl>
   </w:abstractNum>
   <w:abstractNum w:abstractNumId="15" w15:restartNumberingAfterBreak="0">
+    <w:nsid w:val="5159143B"/>
+    <w:multiLevelType w:val="hybridMultilevel"/>
+    <w:tmpl w:val="9E86E2D8"/>
+    <w:lvl w:ilvl="0" w:tplc="0416000F">
+      <w:start w:val="1"/>
+      <w:numFmt w:val="decimal"/>
+      <w:lvlText w:val="%1."/>
+      <w:lvlJc w:val="left"/>
+      <w:pPr>
+        <w:ind w:left="720" w:hanging="360"/>
+      </w:pPr>
+    </w:lvl>
+    <w:lvl w:ilvl="1" w:tplc="04160019" w:tentative="1">
+      <w:start w:val="1"/>
+      <w:numFmt w:val="lowerLetter"/>
+      <w:lvlText w:val="%2."/>
+      <w:lvlJc w:val="left"/>
+      <w:pPr>
+        <w:ind w:left="1440" w:hanging="360"/>
+      </w:pPr>
+    </w:lvl>
+    <w:lvl w:ilvl="2" w:tplc="0416001B" w:tentative="1">
+      <w:start w:val="1"/>
+      <w:numFmt w:val="lowerRoman"/>
+      <w:lvlText w:val="%3."/>
+      <w:lvlJc w:val="right"/>
+      <w:pPr>
+        <w:ind w:left="2160" w:hanging="180"/>
+      </w:pPr>
+    </w:lvl>
+    <w:lvl w:ilvl="3" w:tplc="0416000F" w:tentative="1">
+      <w:start w:val="1"/>
+      <w:numFmt w:val="decimal"/>
+      <w:lvlText w:val="%4."/>
+      <w:lvlJc w:val="left"/>
+      <w:pPr>
+        <w:ind w:left="2880" w:hanging="360"/>
+      </w:pPr>
+    </w:lvl>
+    <w:lvl w:ilvl="4" w:tplc="04160019" w:tentative="1">
+      <w:start w:val="1"/>
+      <w:numFmt w:val="lowerLetter"/>
+      <w:lvlText w:val="%5."/>
+      <w:lvlJc w:val="left"/>
+      <w:pPr>
+        <w:ind w:left="3600" w:hanging="360"/>
+      </w:pPr>
+    </w:lvl>
+    <w:lvl w:ilvl="5" w:tplc="0416001B" w:tentative="1">
+      <w:start w:val="1"/>
+      <w:numFmt w:val="lowerRoman"/>
+      <w:lvlText w:val="%6."/>
+      <w:lvlJc w:val="right"/>
+      <w:pPr>
+        <w:ind w:left="4320" w:hanging="180"/>
+      </w:pPr>
+    </w:lvl>
+    <w:lvl w:ilvl="6" w:tplc="0416000F" w:tentative="1">
+      <w:start w:val="1"/>
+      <w:numFmt w:val="decimal"/>
+      <w:lvlText w:val="%7."/>
+      <w:lvlJc w:val="left"/>
+      <w:pPr>
+        <w:ind w:left="5040" w:hanging="360"/>
+      </w:pPr>
+    </w:lvl>
+    <w:lvl w:ilvl="7" w:tplc="04160019" w:tentative="1">
+      <w:start w:val="1"/>
+      <w:numFmt w:val="lowerLetter"/>
+      <w:lvlText w:val="%8."/>
+      <w:lvlJc w:val="left"/>
+      <w:pPr>
+        <w:ind w:left="5760" w:hanging="360"/>
+      </w:pPr>
+    </w:lvl>
+    <w:lvl w:ilvl="8" w:tplc="0416001B" w:tentative="1">
+      <w:start w:val="1"/>
+      <w:numFmt w:val="lowerRoman"/>
+      <w:lvlText w:val="%9."/>
+      <w:lvlJc w:val="right"/>
+      <w:pPr>
+        <w:ind w:left="6480" w:hanging="180"/>
+      </w:pPr>
+    </w:lvl>
+  </w:abstractNum>
+  <w:abstractNum w:abstractNumId="16" w15:restartNumberingAfterBreak="0">
     <w:nsid w:val="67697429"/>
     <w:multiLevelType w:val="hybridMultilevel"/>
     <w:tmpl w:val="1988D83E"/>
@@ -6139,7 +6576,7 @@
       </w:rPr>
     </w:lvl>
   </w:abstractNum>
-  <w:abstractNum w:abstractNumId="16" w15:restartNumberingAfterBreak="0">
+  <w:abstractNum w:abstractNumId="17" w15:restartNumberingAfterBreak="0">
     <w:nsid w:val="6F8A55E5"/>
     <w:multiLevelType w:val="hybridMultilevel"/>
     <w:tmpl w:val="E9866AF4"/>
@@ -6225,7 +6662,7 @@
       </w:pPr>
     </w:lvl>
   </w:abstractNum>
-  <w:abstractNum w:abstractNumId="17" w15:restartNumberingAfterBreak="0">
+  <w:abstractNum w:abstractNumId="18" w15:restartNumberingAfterBreak="0">
     <w:nsid w:val="70A4130C"/>
     <w:multiLevelType w:val="hybridMultilevel"/>
     <w:tmpl w:val="E8DCFDE8"/>
@@ -6338,7 +6775,7 @@
       </w:rPr>
     </w:lvl>
   </w:abstractNum>
-  <w:abstractNum w:abstractNumId="18" w15:restartNumberingAfterBreak="0">
+  <w:abstractNum w:abstractNumId="19" w15:restartNumberingAfterBreak="0">
     <w:nsid w:val="779859C2"/>
     <w:multiLevelType w:val="hybridMultilevel"/>
     <w:tmpl w:val="86E0D7B6"/>
@@ -6451,7 +6888,7 @@
       </w:rPr>
     </w:lvl>
   </w:abstractNum>
-  <w:abstractNum w:abstractNumId="19" w15:restartNumberingAfterBreak="0">
+  <w:abstractNum w:abstractNumId="20" w15:restartNumberingAfterBreak="0">
     <w:nsid w:val="7A4C77C6"/>
     <w:multiLevelType w:val="multilevel"/>
     <w:tmpl w:val="38AC6FF4"/>
@@ -6569,19 +7006,19 @@
     </w:lvl>
   </w:abstractNum>
   <w:num w:numId="1" w16cid:durableId="1059331156">
-    <w:abstractNumId w:val="19"/>
+    <w:abstractNumId w:val="20"/>
   </w:num>
   <w:num w:numId="2" w16cid:durableId="784082353">
-    <w:abstractNumId w:val="19"/>
+    <w:abstractNumId w:val="20"/>
     <w:lvlOverride w:ilvl="0">
       <w:startOverride w:val="1"/>
     </w:lvlOverride>
   </w:num>
   <w:num w:numId="3" w16cid:durableId="450325623">
-    <w:abstractNumId w:val="19"/>
+    <w:abstractNumId w:val="20"/>
   </w:num>
   <w:num w:numId="4" w16cid:durableId="1773089615">
-    <w:abstractNumId w:val="19"/>
+    <w:abstractNumId w:val="20"/>
     <w:lvlOverride w:ilvl="0">
       <w:startOverride w:val="1"/>
     </w:lvlOverride>
@@ -6590,13 +7027,13 @@
     <w:abstractNumId w:val="9"/>
   </w:num>
   <w:num w:numId="6" w16cid:durableId="947741930">
-    <w:abstractNumId w:val="19"/>
+    <w:abstractNumId w:val="20"/>
     <w:lvlOverride w:ilvl="0">
       <w:startOverride w:val="1"/>
     </w:lvlOverride>
   </w:num>
   <w:num w:numId="7" w16cid:durableId="1953395360">
-    <w:abstractNumId w:val="19"/>
+    <w:abstractNumId w:val="20"/>
     <w:lvlOverride w:ilvl="0">
       <w:startOverride w:val="1"/>
     </w:lvlOverride>
@@ -6629,7 +7066,7 @@
     <w:abstractNumId w:val="10"/>
   </w:num>
   <w:num w:numId="9" w16cid:durableId="1701470121">
-    <w:abstractNumId w:val="19"/>
+    <w:abstractNumId w:val="20"/>
     <w:lvlOverride w:ilvl="0">
       <w:startOverride w:val="1"/>
     </w:lvlOverride>
@@ -6659,7 +7096,7 @@
     </w:lvlOverride>
   </w:num>
   <w:num w:numId="10" w16cid:durableId="1611165234">
-    <w:abstractNumId w:val="19"/>
+    <w:abstractNumId w:val="20"/>
     <w:lvlOverride w:ilvl="0">
       <w:startOverride w:val="1"/>
     </w:lvlOverride>
@@ -6725,7 +7162,7 @@
     <w:abstractNumId w:val="13"/>
   </w:num>
   <w:num w:numId="22" w16cid:durableId="857429432">
-    <w:abstractNumId w:val="19"/>
+    <w:abstractNumId w:val="20"/>
     <w:lvlOverride w:ilvl="0">
       <w:startOverride w:val="1"/>
     </w:lvlOverride>
@@ -6755,7 +7192,7 @@
     </w:lvlOverride>
   </w:num>
   <w:num w:numId="23" w16cid:durableId="1047533929">
-    <w:abstractNumId w:val="19"/>
+    <w:abstractNumId w:val="20"/>
     <w:lvlOverride w:ilvl="0">
       <w:startOverride w:val="1"/>
     </w:lvlOverride>
@@ -6785,19 +7222,19 @@
     </w:lvlOverride>
   </w:num>
   <w:num w:numId="24" w16cid:durableId="1334382630">
-    <w:abstractNumId w:val="15"/>
+    <w:abstractNumId w:val="16"/>
   </w:num>
   <w:num w:numId="25" w16cid:durableId="1612663995">
     <w:abstractNumId w:val="14"/>
   </w:num>
   <w:num w:numId="26" w16cid:durableId="1347096749">
-    <w:abstractNumId w:val="17"/>
+    <w:abstractNumId w:val="18"/>
   </w:num>
   <w:num w:numId="27" w16cid:durableId="1182626305">
-    <w:abstractNumId w:val="18"/>
+    <w:abstractNumId w:val="19"/>
   </w:num>
   <w:num w:numId="28" w16cid:durableId="180241025">
-    <w:abstractNumId w:val="16"/>
+    <w:abstractNumId w:val="17"/>
   </w:num>
   <w:num w:numId="29" w16cid:durableId="959413976">
     <w:abstractNumId w:val="12"/>
@@ -6816,6 +7253,9 @@
     <w:lvlOverride w:ilvl="0">
       <w:startOverride w:val="1"/>
     </w:lvlOverride>
+  </w:num>
+  <w:num w:numId="33" w16cid:durableId="1075779527">
+    <w:abstractNumId w:val="15"/>
   </w:num>
 </w:numbering>
 </file>
@@ -32077,6 +32517,18 @@
       <w:rFonts w:eastAsiaTheme="minorEastAsia"/>
       <w:sz w:val="24"/>
     </w:rPr>
+  </w:style>
+  <w:style w:type="paragraph" w:styleId="PargrafodaLista">
+    <w:name w:val="List Paragraph"/>
+    <w:basedOn w:val="Normal"/>
+    <w:uiPriority w:val="34"/>
+    <w:unhideWhenUsed/>
+    <w:qFormat/>
+    <w:rsid w:val="001312FB"/>
+    <w:pPr>
+      <w:ind w:left="720"/>
+      <w:contextualSpacing/>
+    </w:pPr>
   </w:style>
 </w:styles>
 </file>

</xml_diff>